<commit_message>
Adding Final Project Files
</commit_message>
<xml_diff>
--- a/FinalProject/FinalProject.docx
+++ b/FinalProject/FinalProject.docx
@@ -646,7 +646,21 @@
           <w:sz w:val="24"/>
           <w:szCs w:val="24"/>
         </w:rPr>
-        <w:t>=4.01485)</w:t>
+        <w:t>=</w:t>
+      </w:r>
+      <w:r>
+        <w:rPr>
+          <w:sz w:val="24"/>
+          <w:szCs w:val="24"/>
+        </w:rPr>
+        <w:t>4.3056</w:t>
+      </w:r>
+      <w:r>
+        <w:rPr>
+          <w:sz w:val="24"/>
+          <w:szCs w:val="24"/>
+        </w:rPr>
+        <w:t>)</w:t>
       </w:r>
       <w:r>
         <w:rPr>
@@ -722,21 +736,7 @@
           <w:sz w:val="24"/>
           <w:szCs w:val="24"/>
         </w:rPr>
-        <w:t>=</w:t>
-      </w:r>
-      <w:r>
-        <w:rPr>
-          <w:sz w:val="24"/>
-          <w:szCs w:val="24"/>
-        </w:rPr>
-        <w:t>2</w:t>
-      </w:r>
-      <w:r>
-        <w:rPr>
-          <w:sz w:val="24"/>
-          <w:szCs w:val="24"/>
-        </w:rPr>
-        <w:t xml:space="preserve">0, </w:t>
+        <w:t xml:space="preserve">=20, </w:t>
       </w:r>
       <w:r>
         <w:rPr>
@@ -750,21 +750,21 @@
           <w:sz w:val="24"/>
           <w:szCs w:val="24"/>
         </w:rPr>
-        <w:t>=4.0</w:t>
-      </w:r>
-      <w:r>
-        <w:rPr>
-          <w:sz w:val="24"/>
-          <w:szCs w:val="24"/>
-        </w:rPr>
-        <w:t>0</w:t>
-      </w:r>
-      <w:r>
-        <w:rPr>
-          <w:sz w:val="24"/>
-          <w:szCs w:val="24"/>
-        </w:rPr>
-        <w:t>8)</w:t>
+        <w:t>=4.</w:t>
+      </w:r>
+      <w:r>
+        <w:rPr>
+          <w:sz w:val="24"/>
+          <w:szCs w:val="24"/>
+        </w:rPr>
+        <w:t>32195</w:t>
+      </w:r>
+      <w:r>
+        <w:rPr>
+          <w:sz w:val="24"/>
+          <w:szCs w:val="24"/>
+        </w:rPr>
+        <w:t>)</w:t>
       </w:r>
       <w:r>
         <w:rPr>
@@ -791,14 +791,14 @@
           <w:sz w:val="24"/>
           <w:szCs w:val="24"/>
         </w:rPr>
-        <w:t>Hyperperiod = 20</w:t>
-      </w:r>
-      <w:r>
-        <w:rPr>
-          <w:sz w:val="24"/>
-          <w:szCs w:val="24"/>
-        </w:rPr>
-        <w:t xml:space="preserve"> ms.</w:t>
+        <w:t>In runtime p</w:t>
+      </w:r>
+      <w:r>
+        <w:rPr>
+          <w:sz w:val="24"/>
+          <w:szCs w:val="24"/>
+        </w:rPr>
+        <w:t>riority is dynamic and is based on the earliest deadline first.</w:t>
       </w:r>
     </w:p>
     <w:p>
@@ -818,7 +818,138 @@
           <w:sz w:val="24"/>
           <w:szCs w:val="24"/>
         </w:rPr>
+        <w:t>Initially TaskA has higher priority than TaskB as its deadline is nearer in occurrence than TaskB’s deadline.</w:t>
+      </w:r>
+    </w:p>
+    <w:p>
+      <w:pPr>
+        <w:pStyle w:val="ListParagraph"/>
+        <w:numPr>
+          <w:ilvl w:val="0"/>
+          <w:numId w:val="1"/>
+        </w:numPr>
+        <w:rPr>
+          <w:sz w:val="24"/>
+          <w:szCs w:val="24"/>
+        </w:rPr>
+      </w:pPr>
+      <w:r>
+        <w:rPr>
+          <w:sz w:val="24"/>
+          <w:szCs w:val="24"/>
+        </w:rPr>
+        <w:t xml:space="preserve">In EDF, the priority is inversely proportional to the deadline of the task, this means that </w:t>
+      </w:r>
+      <w:r>
+        <w:rPr>
+          <w:sz w:val="24"/>
+          <w:szCs w:val="24"/>
+          <w:u w:val="single"/>
+        </w:rPr>
+        <w:t>initially TaskA with Deadline = 10 has higher priority than that of TaskB having a Deadline = 20</w:t>
+      </w:r>
+      <w:r>
+        <w:rPr>
+          <w:sz w:val="24"/>
+          <w:szCs w:val="24"/>
+        </w:rPr>
+        <w:t>, but this is only initially as in EDF the priorities are dynamic.</w:t>
+      </w:r>
+    </w:p>
+    <w:p>
+      <w:pPr>
+        <w:pStyle w:val="ListParagraph"/>
+        <w:numPr>
+          <w:ilvl w:val="0"/>
+          <w:numId w:val="1"/>
+        </w:numPr>
+        <w:rPr>
+          <w:sz w:val="24"/>
+          <w:szCs w:val="24"/>
+        </w:rPr>
+      </w:pPr>
+      <w:r>
+        <w:rPr>
+          <w:sz w:val="24"/>
+          <w:szCs w:val="24"/>
+        </w:rPr>
+        <w:t>Hyperperiod =</w:t>
+      </w:r>
+      <w:r>
+        <w:rPr>
+          <w:sz w:val="24"/>
+          <w:szCs w:val="24"/>
+        </w:rPr>
+        <w:t xml:space="preserve"> LCM</w:t>
+      </w:r>
+      <w:r>
+        <w:rPr>
+          <w:sz w:val="24"/>
+          <w:szCs w:val="24"/>
+        </w:rPr>
+        <w:t xml:space="preserve"> </w:t>
+      </w:r>
+      <w:r>
+        <w:rPr>
+          <w:sz w:val="24"/>
+          <w:szCs w:val="24"/>
+        </w:rPr>
+        <w:t>[10,20]</w:t>
+      </w:r>
+      <w:r>
+        <w:rPr>
+          <w:sz w:val="24"/>
+          <w:szCs w:val="24"/>
+        </w:rPr>
+        <w:t xml:space="preserve"> </w:t>
+      </w:r>
+      <w:r>
+        <w:rPr>
+          <w:sz w:val="24"/>
+          <w:szCs w:val="24"/>
+        </w:rPr>
+        <w:t>=</w:t>
+      </w:r>
+      <w:r>
+        <w:rPr>
+          <w:sz w:val="24"/>
+          <w:szCs w:val="24"/>
+        </w:rPr>
+        <w:t xml:space="preserve"> 20</w:t>
+      </w:r>
+      <w:r>
+        <w:rPr>
+          <w:sz w:val="24"/>
+          <w:szCs w:val="24"/>
+        </w:rPr>
+        <w:t xml:space="preserve"> ms.</w:t>
+      </w:r>
+    </w:p>
+    <w:p>
+      <w:pPr>
+        <w:pStyle w:val="ListParagraph"/>
+        <w:numPr>
+          <w:ilvl w:val="0"/>
+          <w:numId w:val="1"/>
+        </w:numPr>
+        <w:rPr>
+          <w:sz w:val="24"/>
+          <w:szCs w:val="24"/>
+        </w:rPr>
+      </w:pPr>
+      <w:r>
+        <w:rPr>
+          <w:sz w:val="24"/>
+          <w:szCs w:val="24"/>
+        </w:rPr>
         <w:t>Assumptions</w:t>
+      </w:r>
+      <w:r>
+        <w:rPr>
+          <w:sz w:val="24"/>
+          <w:szCs w:val="24"/>
+        </w:rPr>
+        <w:t xml:space="preserve"> made during implementation,</w:t>
       </w:r>
     </w:p>
     <w:p>
@@ -864,22 +995,12 @@
     <w:p>
       <w:pPr>
         <w:pStyle w:val="ListParagraph"/>
-        <w:numPr>
-          <w:ilvl w:val="1"/>
-          <w:numId w:val="1"/>
-        </w:numPr>
-        <w:rPr>
-          <w:sz w:val="24"/>
-          <w:szCs w:val="24"/>
-        </w:rPr>
-      </w:pPr>
-      <w:r>
-        <w:rPr>
-          <w:sz w:val="24"/>
-          <w:szCs w:val="24"/>
-        </w:rPr>
-        <w:t>Independent tasks (no shared resources).</w:t>
-      </w:r>
+        <w:ind w:left="1440"/>
+        <w:rPr>
+          <w:sz w:val="24"/>
+          <w:szCs w:val="24"/>
+        </w:rPr>
+      </w:pPr>
     </w:p>
     <w:p>
       <w:pPr>
@@ -911,6 +1032,17 @@
         </w:rPr>
         <w:t>Graph</w:t>
       </w:r>
+    </w:p>
+    <w:p>
+      <w:pPr>
+        <w:rPr>
+          <w:b/>
+          <w:bCs/>
+          <w:sz w:val="28"/>
+          <w:szCs w:val="28"/>
+          <w:u w:val="single"/>
+        </w:rPr>
+      </w:pPr>
     </w:p>
     <w:p>
       <w:pPr>
@@ -1048,6 +1180,28 @@
         </w:rPr>
         <w:br/>
       </w:r>
+    </w:p>
+    <w:p>
+      <w:pPr>
+        <w:rPr>
+          <w:b/>
+          <w:bCs/>
+          <w:sz w:val="28"/>
+          <w:szCs w:val="28"/>
+          <w:u w:val="single"/>
+        </w:rPr>
+      </w:pPr>
+    </w:p>
+    <w:p>
+      <w:pPr>
+        <w:rPr>
+          <w:b/>
+          <w:bCs/>
+          <w:sz w:val="28"/>
+          <w:szCs w:val="28"/>
+          <w:u w:val="single"/>
+        </w:rPr>
+      </w:pPr>
       <w:r>
         <w:rPr>
           <w:b/>
@@ -1154,6 +1308,28 @@
           <w:szCs w:val="28"/>
           <w:u w:val="single"/>
         </w:rPr>
+        <w:br w:type="page"/>
+      </w:r>
+    </w:p>
+    <w:p>
+      <w:pPr>
+        <w:rPr>
+          <w:b/>
+          <w:bCs/>
+          <w:sz w:val="28"/>
+          <w:szCs w:val="28"/>
+          <w:u w:val="single"/>
+        </w:rPr>
+      </w:pPr>
+      <w:r>
+        <w:rPr>
+          <w:b/>
+          <w:bCs/>
+          <w:sz w:val="28"/>
+          <w:szCs w:val="28"/>
+          <w:u w:val="single"/>
+        </w:rPr>
+        <w:lastRenderedPageBreak/>
         <w:t xml:space="preserve">EDF </w:t>
       </w:r>
       <w:r>
@@ -1231,6 +1407,18 @@
     </w:p>
     <w:p>
       <w:pPr>
+        <w:jc w:val="center"/>
+        <w:rPr>
+          <w:b/>
+          <w:bCs/>
+          <w:sz w:val="28"/>
+          <w:szCs w:val="28"/>
+          <w:u w:val="single"/>
+        </w:rPr>
+      </w:pPr>
+    </w:p>
+    <w:p>
+      <w:pPr>
         <w:pStyle w:val="ListParagraph"/>
         <w:numPr>
           <w:ilvl w:val="0"/>
@@ -1270,7 +1458,7 @@
                 <w:sz w:val="24"/>
                 <w:szCs w:val="24"/>
               </w:rPr>
-              <m:t>4.01485</m:t>
+              <m:t>4.3118</m:t>
             </m:r>
           </m:num>
           <m:den>
@@ -1310,7 +1498,15 @@
                 <w:sz w:val="24"/>
                 <w:szCs w:val="24"/>
               </w:rPr>
-              <m:t>4.008</m:t>
+              <m:t>4</m:t>
+            </m:r>
+            <m:r>
+              <w:rPr>
+                <w:rFonts w:ascii="Cambria Math" w:hAnsi="Cambria Math"/>
+                <w:sz w:val="24"/>
+                <w:szCs w:val="24"/>
+              </w:rPr>
+              <m:t>.320833</m:t>
             </m:r>
           </m:num>
           <m:den>
@@ -1330,7 +1526,23 @@
             <w:sz w:val="24"/>
             <w:szCs w:val="24"/>
           </w:rPr>
-          <m:t>= 0.6018= ≤1</m:t>
+          <m:t>=</m:t>
+        </m:r>
+        <m:r>
+          <w:rPr>
+            <w:rFonts w:ascii="Cambria Math" w:hAnsi="Cambria Math"/>
+            <w:sz w:val="24"/>
+            <w:szCs w:val="24"/>
+          </w:rPr>
+          <m:t>0.64722165</m:t>
+        </m:r>
+        <m:r>
+          <w:rPr>
+            <w:rFonts w:ascii="Cambria Math" w:hAnsi="Cambria Math"/>
+            <w:sz w:val="24"/>
+            <w:szCs w:val="24"/>
+          </w:rPr>
+          <m:t>= ≤1</m:t>
         </m:r>
       </m:oMath>
     </w:p>
@@ -1356,6 +1568,17 @@
         </w:rPr>
         <w:t>Taskset is schedulable using the EDF scheduling algorithm.</w:t>
       </w:r>
+    </w:p>
+    <w:p>
+      <w:pPr>
+        <w:rPr>
+          <w:b/>
+          <w:bCs/>
+          <w:sz w:val="24"/>
+          <w:szCs w:val="24"/>
+          <w:u w:val="single"/>
+        </w:rPr>
+      </w:pPr>
     </w:p>
     <w:p>
       <w:pPr>
@@ -1497,19 +1720,13 @@
                   <w:rPr>
                     <w:rFonts w:ascii="Cambria Math" w:eastAsiaTheme="minorEastAsia" w:hAnsi="Cambria Math"/>
                   </w:rPr>
-                  <m:t>2</m:t>
+                  <m:t>20*4.</m:t>
                 </m:r>
                 <m:r>
                   <w:rPr>
                     <w:rFonts w:ascii="Cambria Math" w:eastAsiaTheme="minorEastAsia" w:hAnsi="Cambria Math"/>
                   </w:rPr>
-                  <m:t>0*</m:t>
-                </m:r>
-                <m:r>
-                  <w:rPr>
-                    <w:rFonts w:ascii="Cambria Math" w:eastAsiaTheme="minorEastAsia" w:hAnsi="Cambria Math"/>
-                  </w:rPr>
-                  <m:t>4.01485</m:t>
+                  <m:t>3118</m:t>
                 </m:r>
               </m:num>
               <m:den>
@@ -1541,19 +1758,19 @@
                   <w:rPr>
                     <w:rFonts w:ascii="Cambria Math" w:eastAsiaTheme="minorEastAsia" w:hAnsi="Cambria Math"/>
                   </w:rPr>
-                  <m:t>2</m:t>
+                  <m:t>20*</m:t>
                 </m:r>
                 <m:r>
                   <w:rPr>
                     <w:rFonts w:ascii="Cambria Math" w:eastAsiaTheme="minorEastAsia" w:hAnsi="Cambria Math"/>
                   </w:rPr>
-                  <m:t>0*4.</m:t>
+                  <m:t>4.</m:t>
                 </m:r>
                 <m:r>
                   <w:rPr>
                     <w:rFonts w:ascii="Cambria Math" w:eastAsiaTheme="minorEastAsia" w:hAnsi="Cambria Math"/>
                   </w:rPr>
-                  <m:t>008</m:t>
+                  <m:t>320833</m:t>
                 </m:r>
               </m:num>
               <m:den>
@@ -1571,28 +1788,10 @@
               <w:rPr>
                 <w:rFonts w:ascii="Cambria Math" w:eastAsiaTheme="minorEastAsia" w:hAnsi="Cambria Math"/>
               </w:rPr>
-              <m:t>2</m:t>
-            </m:r>
-            <m:r>
-              <w:rPr>
-                <w:rFonts w:ascii="Cambria Math" w:eastAsiaTheme="minorEastAsia" w:hAnsi="Cambria Math"/>
-              </w:rPr>
-              <m:t>0</m:t>
+              <m:t>20</m:t>
             </m:r>
           </m:den>
         </m:f>
-        <m:r>
-          <w:rPr>
-            <w:rFonts w:ascii="Cambria Math" w:eastAsiaTheme="minorEastAsia" w:hAnsi="Cambria Math"/>
-          </w:rPr>
-          <m:t>=0.</m:t>
-        </m:r>
-        <m:r>
-          <w:rPr>
-            <w:rFonts w:ascii="Cambria Math" w:eastAsiaTheme="minorEastAsia" w:hAnsi="Cambria Math"/>
-          </w:rPr>
-          <m:t>601885</m:t>
-        </m:r>
         <m:r>
           <w:rPr>
             <w:rFonts w:ascii="Cambria Math" w:eastAsiaTheme="minorEastAsia" w:hAnsi="Cambria Math"/>
@@ -1603,7 +1802,19 @@
           <w:rPr>
             <w:rFonts w:ascii="Cambria Math" w:eastAsiaTheme="minorEastAsia" w:hAnsi="Cambria Math"/>
           </w:rPr>
-          <m:t>60</m:t>
+          <m:t>0.64722165</m:t>
+        </m:r>
+        <m:r>
+          <w:rPr>
+            <w:rFonts w:ascii="Cambria Math" w:eastAsiaTheme="minorEastAsia" w:hAnsi="Cambria Math"/>
+          </w:rPr>
+          <m:t>=6</m:t>
+        </m:r>
+        <m:r>
+          <w:rPr>
+            <w:rFonts w:ascii="Cambria Math" w:eastAsiaTheme="minorEastAsia" w:hAnsi="Cambria Math"/>
+          </w:rPr>
+          <m:t>4</m:t>
         </m:r>
         <m:r>
           <w:rPr>
@@ -1615,19 +1826,25 @@
           <w:rPr>
             <w:rFonts w:ascii="Cambria Math" w:eastAsiaTheme="minorEastAsia" w:hAnsi="Cambria Math"/>
           </w:rPr>
-          <m:t>1885</m:t>
+          <m:t>722</m:t>
         </m:r>
         <m:r>
           <w:rPr>
             <w:rFonts w:ascii="Cambria Math" w:eastAsiaTheme="minorEastAsia" w:hAnsi="Cambria Math"/>
           </w:rPr>
-          <m:t>%</m:t>
+          <m:t>% ≅6</m:t>
         </m:r>
         <m:r>
           <w:rPr>
             <w:rFonts w:ascii="Cambria Math" w:eastAsiaTheme="minorEastAsia" w:hAnsi="Cambria Math"/>
           </w:rPr>
-          <m:t xml:space="preserve"> ≅60.19 %</m:t>
+          <m:t>5</m:t>
+        </m:r>
+        <m:r>
+          <w:rPr>
+            <w:rFonts w:ascii="Cambria Math" w:eastAsiaTheme="minorEastAsia" w:hAnsi="Cambria Math"/>
+          </w:rPr>
+          <m:t xml:space="preserve"> %</m:t>
         </m:r>
       </m:oMath>
     </w:p>
@@ -1696,10 +1913,10 @@
           <w:noProof/>
         </w:rPr>
         <w:drawing>
-          <wp:inline distT="0" distB="0" distL="0" distR="0" wp14:anchorId="1299943A" wp14:editId="28D82028">
-            <wp:extent cx="2324100" cy="2333625"/>
+          <wp:inline distT="0" distB="0" distL="0" distR="0" wp14:anchorId="210466F0" wp14:editId="40EDD822">
+            <wp:extent cx="2343150" cy="2409825"/>
             <wp:effectExtent l="0" t="0" r="0" b="9525"/>
-            <wp:docPr id="3" name="Picture 3"/>
+            <wp:docPr id="17" name="Picture 17"/>
             <wp:cNvGraphicFramePr>
               <a:graphicFrameLocks xmlns:a="http://schemas.openxmlformats.org/drawingml/2006/main" noChangeAspect="1"/>
             </wp:cNvGraphicFramePr>
@@ -1719,7 +1936,7 @@
                   <pic:spPr>
                     <a:xfrm>
                       <a:off x="0" y="0"/>
-                      <a:ext cx="2324100" cy="2333625"/>
+                      <a:ext cx="2343150" cy="2409825"/>
                     </a:xfrm>
                     <a:prstGeom prst="rect">
                       <a:avLst/>
@@ -1900,10 +2117,10 @@
           <w:noProof/>
         </w:rPr>
         <w:drawing>
-          <wp:inline distT="0" distB="0" distL="0" distR="0" wp14:anchorId="028950A9" wp14:editId="68E80855">
-            <wp:extent cx="3324225" cy="771525"/>
+          <wp:inline distT="0" distB="0" distL="0" distR="0" wp14:anchorId="02524E37" wp14:editId="2A8F51B9">
+            <wp:extent cx="3362325" cy="752475"/>
             <wp:effectExtent l="0" t="0" r="9525" b="9525"/>
-            <wp:docPr id="4" name="Picture 4"/>
+            <wp:docPr id="16" name="Picture 16"/>
             <wp:cNvGraphicFramePr>
               <a:graphicFrameLocks xmlns:a="http://schemas.openxmlformats.org/drawingml/2006/main" noChangeAspect="1"/>
             </wp:cNvGraphicFramePr>
@@ -1923,7 +2140,7 @@
                   <pic:spPr>
                     <a:xfrm>
                       <a:off x="0" y="0"/>
-                      <a:ext cx="3324225" cy="771525"/>
+                      <a:ext cx="3362325" cy="752475"/>
                     </a:xfrm>
                     <a:prstGeom prst="rect">
                       <a:avLst/>
@@ -1956,18 +2173,7 @@
           <w:szCs w:val="28"/>
           <w:u w:val="single"/>
         </w:rPr>
-        <w:t>SIMSO CPU Load Calculation</w:t>
-      </w:r>
-      <w:r>
-        <w:rPr>
-          <w:rFonts w:eastAsiaTheme="minorEastAsia"/>
-          <w:b/>
-          <w:bCs/>
-          <w:sz w:val="28"/>
-          <w:szCs w:val="28"/>
-          <w:u w:val="single"/>
-        </w:rPr>
-        <w:t xml:space="preserve"> – Notes</w:t>
+        <w:t>SIMSO CPU Load Calculation – Notes</w:t>
       </w:r>
     </w:p>
     <w:p>
@@ -2196,7 +2402,23 @@
           <w:sz w:val="28"/>
           <w:szCs w:val="28"/>
         </w:rPr>
-        <w:t>60%</w:t>
+        <w:t>6</w:t>
+      </w:r>
+      <w:r>
+        <w:rPr>
+          <w:rFonts w:eastAsiaTheme="minorEastAsia"/>
+          <w:sz w:val="28"/>
+          <w:szCs w:val="28"/>
+        </w:rPr>
+        <w:t>5</w:t>
+      </w:r>
+      <w:r>
+        <w:rPr>
+          <w:rFonts w:eastAsiaTheme="minorEastAsia"/>
+          <w:sz w:val="28"/>
+          <w:szCs w:val="28"/>
+        </w:rPr>
+        <w:t>%</w:t>
       </w:r>
       <w:r>
         <w:rPr>
@@ -2235,10 +2457,10 @@
           <w:noProof/>
         </w:rPr>
         <w:drawing>
-          <wp:inline distT="0" distB="0" distL="0" distR="0" wp14:anchorId="28EA0E21" wp14:editId="26C6FC16">
-            <wp:extent cx="5486400" cy="682625"/>
-            <wp:effectExtent l="0" t="0" r="0" b="3175"/>
-            <wp:docPr id="5" name="Picture 5"/>
+          <wp:inline distT="0" distB="0" distL="0" distR="0" wp14:anchorId="104C7A32" wp14:editId="60F897DE">
+            <wp:extent cx="2952750" cy="800100"/>
+            <wp:effectExtent l="0" t="0" r="0" b="0"/>
+            <wp:docPr id="15" name="Picture 15"/>
             <wp:cNvGraphicFramePr>
               <a:graphicFrameLocks xmlns:a="http://schemas.openxmlformats.org/drawingml/2006/main" noChangeAspect="1"/>
             </wp:cNvGraphicFramePr>
@@ -2258,7 +2480,7 @@
                   <pic:spPr>
                     <a:xfrm>
                       <a:off x="0" y="0"/>
-                      <a:ext cx="5486400" cy="682625"/>
+                      <a:ext cx="2952750" cy="800100"/>
                     </a:xfrm>
                     <a:prstGeom prst="rect">
                       <a:avLst/>
@@ -2282,6 +2504,18 @@
           <w:u w:val="single"/>
         </w:rPr>
       </w:pPr>
+    </w:p>
+    <w:p>
+      <w:pPr>
+        <w:rPr>
+          <w:rFonts w:eastAsiaTheme="minorEastAsia"/>
+          <w:b/>
+          <w:bCs/>
+          <w:sz w:val="28"/>
+          <w:szCs w:val="28"/>
+          <w:u w:val="single"/>
+        </w:rPr>
+      </w:pPr>
       <w:r>
         <w:rPr>
           <w:rFonts w:eastAsiaTheme="minorEastAsia"/>
@@ -2340,10 +2574,10 @@
           <w:noProof/>
         </w:rPr>
         <w:drawing>
-          <wp:inline distT="0" distB="0" distL="0" distR="0" wp14:anchorId="4253A3B3" wp14:editId="1DBBD87B">
-            <wp:extent cx="2133600" cy="523875"/>
-            <wp:effectExtent l="0" t="0" r="0" b="9525"/>
-            <wp:docPr id="8" name="Picture 8"/>
+          <wp:inline distT="0" distB="0" distL="0" distR="0" wp14:anchorId="131A7F1F" wp14:editId="7A8B8A92">
+            <wp:extent cx="2133600" cy="495300"/>
+            <wp:effectExtent l="0" t="0" r="0" b="0"/>
+            <wp:docPr id="18" name="Picture 18"/>
             <wp:cNvGraphicFramePr>
               <a:graphicFrameLocks xmlns:a="http://schemas.openxmlformats.org/drawingml/2006/main" noChangeAspect="1"/>
             </wp:cNvGraphicFramePr>
@@ -2363,7 +2597,7 @@
                   <pic:spPr>
                     <a:xfrm>
                       <a:off x="0" y="0"/>
-                      <a:ext cx="2133600" cy="523875"/>
+                      <a:ext cx="2133600" cy="495300"/>
                     </a:xfrm>
                     <a:prstGeom prst="rect">
                       <a:avLst/>
@@ -2375,6 +2609,14 @@
           </wp:inline>
         </w:drawing>
       </w:r>
+      <w:r>
+        <w:rPr>
+          <w:rFonts w:eastAsiaTheme="minorEastAsia"/>
+          <w:sz w:val="28"/>
+          <w:szCs w:val="28"/>
+        </w:rPr>
+        <w:br/>
+      </w:r>
     </w:p>
     <w:p>
       <w:pPr>
@@ -2430,7 +2672,23 @@
           <w:sz w:val="28"/>
           <w:szCs w:val="28"/>
         </w:rPr>
-        <w:t xml:space="preserve"> 62% </w:t>
+        <w:t xml:space="preserve"> 6</w:t>
+      </w:r>
+      <w:r>
+        <w:rPr>
+          <w:rFonts w:eastAsiaTheme="minorEastAsia"/>
+          <w:sz w:val="28"/>
+          <w:szCs w:val="28"/>
+        </w:rPr>
+        <w:t>4</w:t>
+      </w:r>
+      <w:r>
+        <w:rPr>
+          <w:rFonts w:eastAsiaTheme="minorEastAsia"/>
+          <w:sz w:val="28"/>
+          <w:szCs w:val="28"/>
+        </w:rPr>
+        <w:t xml:space="preserve">% </w:t>
       </w:r>
       <w:r>
         <w:rPr>
@@ -2460,7 +2718,7 @@
     <w:p>
       <w:pPr>
         <w:rPr>
-          <w:rFonts w:eastAsiaTheme="minorEastAsia" w:hint="cs"/>
+          <w:rFonts w:eastAsiaTheme="minorEastAsia"/>
           <w:b/>
           <w:bCs/>
           <w:sz w:val="28"/>

</xml_diff>